<commit_message>
Se continua desarrollando el pseudocódigo
</commit_message>
<xml_diff>
--- a/Fundación Potenciar/Proyecto Final - Tomas Deambrosi/02 - Trabajo Final - Tomas Deambrosi.docx
+++ b/Fundación Potenciar/Proyecto Final - Tomas Deambrosi/02 - Trabajo Final - Tomas Deambrosi.docx
@@ -1530,28 +1530,7 @@
           <w:sz w:val="24"/>
           <w:szCs w:val="24"/>
         </w:rPr>
-        <w:t>Continuamos con la redacción</w:t>
-      </w:r>
-      <w:r>
-        <w:rPr>
-          <w:sz w:val="24"/>
-          <w:szCs w:val="24"/>
-        </w:rPr>
-        <w:t xml:space="preserve"> </w:t>
-      </w:r>
-      <w:r>
-        <w:rPr>
-          <w:sz w:val="24"/>
-          <w:szCs w:val="24"/>
-        </w:rPr>
-        <w:t>d</w:t>
-      </w:r>
-      <w:r>
-        <w:rPr>
-          <w:sz w:val="24"/>
-          <w:szCs w:val="24"/>
-        </w:rPr>
-        <w:t>el documento final, que actualizaremos diariamente.</w:t>
+        <w:t>Continuamos con la redacción del documento final, que actualizaremos diariamente.</w:t>
       </w:r>
     </w:p>
     <w:p>
@@ -1573,14 +1552,7 @@
           <w:sz w:val="24"/>
           <w:szCs w:val="24"/>
         </w:rPr>
-        <w:t>Seguimos asimismo con la docume</w:t>
-      </w:r>
-      <w:r>
-        <w:rPr>
-          <w:sz w:val="24"/>
-          <w:szCs w:val="24"/>
-        </w:rPr>
-        <w:t>ntación y seguimiento del flujo de trabajo, que también actualizaremos diariamente.</w:t>
+        <w:t>Seguimos asimismo con la documentación y seguimiento del flujo de trabajo, que también actualizaremos diariamente.</w:t>
       </w:r>
     </w:p>
     <w:p>
@@ -1710,6 +1682,285 @@
           <w:szCs w:val="24"/>
         </w:rPr>
       </w:pPr>
+      <w:r>
+        <w:rPr>
+          <w:sz w:val="24"/>
+          <w:szCs w:val="24"/>
+        </w:rPr>
+        <w:t>Día 3:</w:t>
+      </w:r>
+    </w:p>
+    <w:p>
+      <w:pPr>
+        <w:pStyle w:val="Prrafodelista"/>
+        <w:numPr>
+          <w:ilvl w:val="0"/>
+          <w:numId w:val="7"/>
+        </w:numPr>
+        <w:spacing w:line="360" w:lineRule="auto"/>
+        <w:jc w:val="both"/>
+        <w:rPr>
+          <w:sz w:val="24"/>
+          <w:szCs w:val="24"/>
+        </w:rPr>
+      </w:pPr>
+      <w:r>
+        <w:rPr>
+          <w:sz w:val="24"/>
+          <w:szCs w:val="24"/>
+        </w:rPr>
+        <w:t>Continuamos escribiendo</w:t>
+      </w:r>
+      <w:r>
+        <w:rPr>
+          <w:sz w:val="24"/>
+          <w:szCs w:val="24"/>
+        </w:rPr>
+        <w:t xml:space="preserve"> código en base a lo planificado.</w:t>
+      </w:r>
+    </w:p>
+    <w:p>
+      <w:pPr>
+        <w:pStyle w:val="Prrafodelista"/>
+        <w:numPr>
+          <w:ilvl w:val="0"/>
+          <w:numId w:val="7"/>
+        </w:numPr>
+        <w:spacing w:line="360" w:lineRule="auto"/>
+        <w:jc w:val="both"/>
+        <w:rPr>
+          <w:sz w:val="24"/>
+          <w:szCs w:val="24"/>
+        </w:rPr>
+      </w:pPr>
+      <w:r>
+        <w:rPr>
+          <w:sz w:val="24"/>
+          <w:szCs w:val="24"/>
+        </w:rPr>
+        <w:t xml:space="preserve">Desarrollamos las opciones de menú para </w:t>
+      </w:r>
+      <w:r>
+        <w:rPr>
+          <w:sz w:val="24"/>
+          <w:szCs w:val="24"/>
+        </w:rPr>
+        <w:t>ver o modificar el stock, y para ver o modificar el precio de costo y precio de venta de los productos.</w:t>
+      </w:r>
+    </w:p>
+    <w:p>
+      <w:pPr>
+        <w:pStyle w:val="Prrafodelista"/>
+        <w:numPr>
+          <w:ilvl w:val="0"/>
+          <w:numId w:val="7"/>
+        </w:numPr>
+        <w:spacing w:line="360" w:lineRule="auto"/>
+        <w:jc w:val="both"/>
+        <w:rPr>
+          <w:sz w:val="24"/>
+          <w:szCs w:val="24"/>
+        </w:rPr>
+      </w:pPr>
+      <w:r>
+        <w:rPr>
+          <w:sz w:val="24"/>
+          <w:szCs w:val="24"/>
+        </w:rPr>
+        <w:t>Realizamos testeos en el programa y marcamos algunas cuestiones a solucionar en la opción de venta (en la selección del medio de pago).</w:t>
+      </w:r>
+    </w:p>
+    <w:p>
+      <w:pPr>
+        <w:pStyle w:val="Prrafodelista"/>
+        <w:numPr>
+          <w:ilvl w:val="0"/>
+          <w:numId w:val="7"/>
+        </w:numPr>
+        <w:spacing w:line="360" w:lineRule="auto"/>
+        <w:jc w:val="both"/>
+        <w:rPr>
+          <w:sz w:val="24"/>
+          <w:szCs w:val="24"/>
+        </w:rPr>
+      </w:pPr>
+      <w:r>
+        <w:rPr>
+          <w:sz w:val="24"/>
+          <w:szCs w:val="24"/>
+        </w:rPr>
+        <w:lastRenderedPageBreak/>
+        <w:t>Guardamos nuestro progreso en el repositorio local y hacemos lo mismo en GitHub</w:t>
+      </w:r>
+      <w:r>
+        <w:rPr>
+          <w:sz w:val="24"/>
+          <w:szCs w:val="24"/>
+        </w:rPr>
+        <w:t>.</w:t>
+      </w:r>
+    </w:p>
+    <w:p>
+      <w:pPr>
+        <w:pStyle w:val="Prrafodelista"/>
+        <w:numPr>
+          <w:ilvl w:val="0"/>
+          <w:numId w:val="7"/>
+        </w:numPr>
+        <w:spacing w:line="360" w:lineRule="auto"/>
+        <w:jc w:val="both"/>
+        <w:rPr>
+          <w:sz w:val="24"/>
+          <w:szCs w:val="24"/>
+        </w:rPr>
+      </w:pPr>
+      <w:r>
+        <w:rPr>
+          <w:sz w:val="24"/>
+          <w:szCs w:val="24"/>
+        </w:rPr>
+        <w:t>Continuamos con la redacción del documento final, que actualizaremos diariamente.</w:t>
+      </w:r>
+    </w:p>
+    <w:p>
+      <w:pPr>
+        <w:pStyle w:val="Prrafodelista"/>
+        <w:numPr>
+          <w:ilvl w:val="0"/>
+          <w:numId w:val="7"/>
+        </w:numPr>
+        <w:spacing w:line="360" w:lineRule="auto"/>
+        <w:jc w:val="both"/>
+        <w:rPr>
+          <w:sz w:val="24"/>
+          <w:szCs w:val="24"/>
+        </w:rPr>
+      </w:pPr>
+      <w:r>
+        <w:rPr>
+          <w:sz w:val="24"/>
+          <w:szCs w:val="24"/>
+        </w:rPr>
+        <w:t>Seguimos asimismo con la documentación y seguimiento del flujo de trabajo, que también actualizaremos diariamente.</w:t>
+      </w:r>
+    </w:p>
+    <w:p>
+      <w:pPr>
+        <w:pStyle w:val="Prrafodelista"/>
+        <w:numPr>
+          <w:ilvl w:val="0"/>
+          <w:numId w:val="7"/>
+        </w:numPr>
+        <w:spacing w:line="360" w:lineRule="auto"/>
+        <w:jc w:val="both"/>
+        <w:rPr>
+          <w:sz w:val="24"/>
+          <w:szCs w:val="24"/>
+        </w:rPr>
+      </w:pPr>
+      <w:r>
+        <w:rPr>
+          <w:sz w:val="24"/>
+          <w:szCs w:val="24"/>
+        </w:rPr>
+        <w:t>Al finalizar el día agregamos al tablero nuevas tareas que surgieron a partir de las trabajadas durante el día.</w:t>
+      </w:r>
+    </w:p>
+    <w:p>
+      <w:pPr>
+        <w:spacing w:line="360" w:lineRule="auto"/>
+        <w:jc w:val="both"/>
+        <w:rPr>
+          <w:sz w:val="24"/>
+          <w:szCs w:val="24"/>
+        </w:rPr>
+      </w:pPr>
+      <w:r>
+        <w:rPr>
+          <w:sz w:val="24"/>
+          <w:szCs w:val="24"/>
+        </w:rPr>
+        <w:t xml:space="preserve">Tablero final día </w:t>
+      </w:r>
+      <w:r>
+        <w:rPr>
+          <w:sz w:val="24"/>
+          <w:szCs w:val="24"/>
+        </w:rPr>
+        <w:t>3</w:t>
+      </w:r>
+      <w:r>
+        <w:rPr>
+          <w:sz w:val="24"/>
+          <w:szCs w:val="24"/>
+        </w:rPr>
+        <w:t>:</w:t>
+      </w:r>
+    </w:p>
+    <w:p>
+      <w:pPr>
+        <w:spacing w:line="360" w:lineRule="auto"/>
+        <w:jc w:val="both"/>
+        <w:rPr>
+          <w:sz w:val="24"/>
+          <w:szCs w:val="24"/>
+        </w:rPr>
+      </w:pPr>
+      <w:r>
+        <w:rPr>
+          <w:noProof/>
+          <w:sz w:val="24"/>
+          <w:szCs w:val="24"/>
+        </w:rPr>
+        <w:drawing>
+          <wp:inline distT="0" distB="0" distL="0" distR="0" wp14:anchorId="2B4C37A5" wp14:editId="4AA7103A">
+            <wp:extent cx="5393055" cy="2779395"/>
+            <wp:effectExtent l="0" t="0" r="0" b="1905"/>
+            <wp:docPr id="2" name="Imagen 2"/>
+            <wp:cNvGraphicFramePr>
+              <a:graphicFrameLocks xmlns:a="http://schemas.openxmlformats.org/drawingml/2006/main" noChangeAspect="1"/>
+            </wp:cNvGraphicFramePr>
+            <a:graphic xmlns:a="http://schemas.openxmlformats.org/drawingml/2006/main">
+              <a:graphicData uri="http://schemas.openxmlformats.org/drawingml/2006/picture">
+                <pic:pic xmlns:pic="http://schemas.openxmlformats.org/drawingml/2006/picture">
+                  <pic:nvPicPr>
+                    <pic:cNvPr id="0" name="Picture 1"/>
+                    <pic:cNvPicPr>
+                      <a:picLocks noChangeAspect="1" noChangeArrowheads="1"/>
+                    </pic:cNvPicPr>
+                  </pic:nvPicPr>
+                  <pic:blipFill>
+                    <a:blip r:embed="rId8">
+                      <a:extLst>
+                        <a:ext uri="{28A0092B-C50C-407E-A947-70E740481C1C}">
+                          <a14:useLocalDpi xmlns:a14="http://schemas.microsoft.com/office/drawing/2010/main" val="0"/>
+                        </a:ext>
+                      </a:extLst>
+                    </a:blip>
+                    <a:srcRect/>
+                    <a:stretch>
+                      <a:fillRect/>
+                    </a:stretch>
+                  </pic:blipFill>
+                  <pic:spPr bwMode="auto">
+                    <a:xfrm>
+                      <a:off x="0" y="0"/>
+                      <a:ext cx="5393055" cy="2779395"/>
+                    </a:xfrm>
+                    <a:prstGeom prst="rect">
+                      <a:avLst/>
+                    </a:prstGeom>
+                    <a:noFill/>
+                    <a:ln>
+                      <a:noFill/>
+                    </a:ln>
+                  </pic:spPr>
+                </pic:pic>
+              </a:graphicData>
+            </a:graphic>
+          </wp:inline>
+        </w:drawing>
+      </w:r>
     </w:p>
     <w:sectPr>
       <w:pgSz w:w="11906" w:h="16838"/>

</xml_diff>

<commit_message>
Actualización de código y presentación final
</commit_message>
<xml_diff>
--- a/Fundación Potenciar/Proyecto Final - Tomas Deambrosi/02 - Trabajo Final - Tomas Deambrosi.docx
+++ b/Fundación Potenciar/Proyecto Final - Tomas Deambrosi/02 - Trabajo Final - Tomas Deambrosi.docx
@@ -34,7 +34,6 @@
           <w:szCs w:val="24"/>
         </w:rPr>
       </w:pPr>
-      <w:proofErr w:type="spellStart"/>
       <w:r>
         <w:rPr>
           <w:b/>
@@ -42,72 +41,71 @@
           <w:sz w:val="24"/>
           <w:szCs w:val="24"/>
         </w:rPr>
-        <w:t>FullCoders</w:t>
-      </w:r>
-      <w:proofErr w:type="spellEnd"/>
-      <w:r>
+        <w:t>FullCoders: curso introductorio</w:t>
+      </w:r>
+    </w:p>
+    <w:p>
+      <w:pPr>
+        <w:spacing w:line="240" w:lineRule="auto"/>
+        <w:jc w:val="both"/>
         <w:rPr>
           <w:b/>
           <w:bCs/>
           <w:sz w:val="24"/>
           <w:szCs w:val="24"/>
         </w:rPr>
-        <w:t>: curso introductorio</w:t>
-      </w:r>
-    </w:p>
-    <w:p>
-      <w:pPr>
-        <w:spacing w:line="240" w:lineRule="auto"/>
-        <w:jc w:val="both"/>
+      </w:pPr>
+      <w:r>
         <w:rPr>
           <w:b/>
           <w:bCs/>
           <w:sz w:val="24"/>
           <w:szCs w:val="24"/>
         </w:rPr>
-      </w:pPr>
-      <w:r>
+        <w:t>Comisión 21/21661</w:t>
+      </w:r>
+    </w:p>
+    <w:p>
+      <w:pPr>
+        <w:spacing w:line="240" w:lineRule="auto"/>
+        <w:jc w:val="both"/>
         <w:rPr>
           <w:b/>
           <w:bCs/>
           <w:sz w:val="24"/>
           <w:szCs w:val="24"/>
         </w:rPr>
-        <w:t>Comisión 21/21661</w:t>
-      </w:r>
-    </w:p>
-    <w:p>
-      <w:pPr>
-        <w:spacing w:line="240" w:lineRule="auto"/>
-        <w:jc w:val="both"/>
+      </w:pPr>
+      <w:r>
         <w:rPr>
           <w:b/>
           <w:bCs/>
           <w:sz w:val="24"/>
           <w:szCs w:val="24"/>
         </w:rPr>
-      </w:pPr>
-      <w:r>
+        <w:t>Agosto 2023</w:t>
+      </w:r>
+    </w:p>
+    <w:p>
+      <w:pPr>
+        <w:spacing w:line="240" w:lineRule="auto"/>
+        <w:jc w:val="both"/>
         <w:rPr>
           <w:b/>
           <w:bCs/>
           <w:sz w:val="24"/>
           <w:szCs w:val="24"/>
         </w:rPr>
-        <w:t>Agosto 2023</w:t>
-      </w:r>
-    </w:p>
-    <w:p>
-      <w:pPr>
-        <w:spacing w:line="240" w:lineRule="auto"/>
-        <w:jc w:val="both"/>
+      </w:pPr>
+      <w:r>
         <w:rPr>
           <w:b/>
           <w:bCs/>
           <w:sz w:val="24"/>
           <w:szCs w:val="24"/>
         </w:rPr>
-      </w:pPr>
+        <w:t xml:space="preserve">Proyecto: Sistema de </w:t>
+      </w:r>
       <w:r>
         <w:rPr>
           <w:b/>
@@ -115,7 +113,7 @@
           <w:sz w:val="24"/>
           <w:szCs w:val="24"/>
         </w:rPr>
-        <w:t xml:space="preserve">Proyecto: Sistema de </w:t>
+        <w:t>ventas</w:t>
       </w:r>
       <w:r>
         <w:rPr>
@@ -124,81 +122,61 @@
           <w:sz w:val="24"/>
           <w:szCs w:val="24"/>
         </w:rPr>
-        <w:t>ventas</w:t>
-      </w:r>
-      <w:r>
+        <w:t xml:space="preserve"> para casa de empanadas</w:t>
+      </w:r>
+    </w:p>
+    <w:p>
+      <w:pPr>
+        <w:spacing w:line="240" w:lineRule="auto"/>
+        <w:jc w:val="both"/>
         <w:rPr>
           <w:b/>
           <w:bCs/>
           <w:sz w:val="24"/>
           <w:szCs w:val="24"/>
         </w:rPr>
-        <w:t xml:space="preserve"> para casa de empanadas</w:t>
-      </w:r>
-    </w:p>
-    <w:p>
-      <w:pPr>
-        <w:spacing w:line="240" w:lineRule="auto"/>
-        <w:jc w:val="both"/>
+      </w:pPr>
+      <w:r>
         <w:rPr>
           <w:b/>
           <w:bCs/>
           <w:sz w:val="24"/>
           <w:szCs w:val="24"/>
         </w:rPr>
-      </w:pPr>
-      <w:r>
+        <w:t>Alumna/o: Tomas Deambrosi – DNI 36692584</w:t>
+      </w:r>
+    </w:p>
+    <w:p>
+      <w:pPr>
+        <w:spacing w:line="240" w:lineRule="auto"/>
+        <w:jc w:val="both"/>
         <w:rPr>
           <w:b/>
           <w:bCs/>
           <w:sz w:val="24"/>
           <w:szCs w:val="24"/>
         </w:rPr>
-        <w:t>Alumna/o: Tomas Deambrosi – DNI 36692584</w:t>
-      </w:r>
-    </w:p>
-    <w:p>
-      <w:pPr>
-        <w:spacing w:line="240" w:lineRule="auto"/>
-        <w:jc w:val="both"/>
+      </w:pPr>
+      <w:r>
         <w:rPr>
           <w:b/>
           <w:bCs/>
           <w:sz w:val="24"/>
           <w:szCs w:val="24"/>
         </w:rPr>
-      </w:pPr>
-      <w:r>
+        <w:t>Tutor/a: Judith Reznik</w:t>
+      </w:r>
+    </w:p>
+    <w:p>
+      <w:pPr>
+        <w:spacing w:line="240" w:lineRule="auto"/>
+        <w:jc w:val="both"/>
         <w:rPr>
           <w:b/>
           <w:bCs/>
           <w:sz w:val="24"/>
           <w:szCs w:val="24"/>
         </w:rPr>
-        <w:t xml:space="preserve">Tutor/a: Judith </w:t>
-      </w:r>
-      <w:proofErr w:type="spellStart"/>
-      <w:r>
-        <w:rPr>
-          <w:b/>
-          <w:bCs/>
-          <w:sz w:val="24"/>
-          <w:szCs w:val="24"/>
-        </w:rPr>
-        <w:t>Reznik</w:t>
-      </w:r>
-      <w:proofErr w:type="spellEnd"/>
-    </w:p>
-    <w:p>
-      <w:pPr>
-        <w:spacing w:line="240" w:lineRule="auto"/>
-        <w:jc w:val="both"/>
-        <w:rPr>
-          <w:b/>
-          <w:bCs/>
-          <w:sz w:val="24"/>
-          <w:szCs w:val="24"/>
-        </w:rPr>
       </w:pPr>
     </w:p>
     <w:p>
@@ -240,231 +218,14 @@
       <w:pPr>
         <w:spacing w:line="360" w:lineRule="auto"/>
         <w:jc w:val="both"/>
-        <w:rPr>
-          <w:sz w:val="24"/>
-          <w:szCs w:val="24"/>
-        </w:rPr>
-      </w:pPr>
-      <w:r>
         <w:rPr>
           <w:i/>
           <w:iCs/>
           <w:sz w:val="24"/>
           <w:szCs w:val="24"/>
-          <w:u w:val="single"/>
-        </w:rPr>
-        <w:t>Justificación</w:t>
-      </w:r>
-    </w:p>
-    <w:p>
-      <w:pPr>
-        <w:spacing w:line="360" w:lineRule="auto"/>
-        <w:ind w:firstLine="708"/>
-        <w:jc w:val="both"/>
-        <w:rPr>
-          <w:sz w:val="24"/>
-          <w:szCs w:val="24"/>
-        </w:rPr>
-      </w:pPr>
-      <w:r>
-        <w:rPr>
-          <w:sz w:val="24"/>
-          <w:szCs w:val="24"/>
-        </w:rPr>
-        <w:t xml:space="preserve">“Las empanadas de la nona” es una rotisería de barrio que se dedica a la venta de empanadas. Su carta es reducida, pero cuenta con un gran flujo de ventas diarias. </w:t>
-      </w:r>
-      <w:r>
-        <w:rPr>
-          <w:sz w:val="24"/>
-          <w:szCs w:val="24"/>
-        </w:rPr>
-        <w:t>L</w:t>
-      </w:r>
-      <w:r>
-        <w:rPr>
-          <w:sz w:val="24"/>
-          <w:szCs w:val="24"/>
-        </w:rPr>
-        <w:t xml:space="preserve">as mismas </w:t>
-      </w:r>
-      <w:r>
-        <w:rPr>
-          <w:sz w:val="24"/>
-          <w:szCs w:val="24"/>
-        </w:rPr>
-        <w:t>son</w:t>
-      </w:r>
-      <w:r>
-        <w:rPr>
-          <w:sz w:val="24"/>
-          <w:szCs w:val="24"/>
-        </w:rPr>
-        <w:t xml:space="preserve"> anotadas en un cuaderno, lo cual </w:t>
-      </w:r>
-      <w:r>
-        <w:rPr>
-          <w:sz w:val="24"/>
-          <w:szCs w:val="24"/>
-        </w:rPr>
-        <w:t>vuelve</w:t>
-      </w:r>
-      <w:r>
-        <w:rPr>
-          <w:sz w:val="24"/>
-          <w:szCs w:val="24"/>
-        </w:rPr>
-        <w:t xml:space="preserve"> </w:t>
-      </w:r>
-      <w:r>
-        <w:rPr>
-          <w:sz w:val="24"/>
-          <w:szCs w:val="24"/>
-        </w:rPr>
-        <w:t>a</w:t>
-      </w:r>
-      <w:r>
-        <w:rPr>
-          <w:sz w:val="24"/>
-          <w:szCs w:val="24"/>
-        </w:rPr>
-        <w:t xml:space="preserve">l cierre de caja y </w:t>
-      </w:r>
-      <w:r>
-        <w:rPr>
-          <w:sz w:val="24"/>
-          <w:szCs w:val="24"/>
-        </w:rPr>
-        <w:t>a</w:t>
-      </w:r>
-      <w:r>
-        <w:rPr>
-          <w:sz w:val="24"/>
-          <w:szCs w:val="24"/>
-        </w:rPr>
-        <w:t>l cálculo de las ganancias diarias</w:t>
-      </w:r>
-      <w:r>
-        <w:rPr>
-          <w:sz w:val="24"/>
-          <w:szCs w:val="24"/>
-        </w:rPr>
-        <w:t>,</w:t>
-      </w:r>
-      <w:r>
-        <w:rPr>
-          <w:sz w:val="24"/>
-          <w:szCs w:val="24"/>
-        </w:rPr>
-        <w:t xml:space="preserve"> </w:t>
-      </w:r>
-      <w:r>
-        <w:rPr>
-          <w:sz w:val="24"/>
-          <w:szCs w:val="24"/>
-        </w:rPr>
-        <w:t xml:space="preserve">tareas muy engorrosas. Otra problemática a la que el negocio se </w:t>
-      </w:r>
-      <w:r>
-        <w:rPr>
-          <w:sz w:val="24"/>
-          <w:szCs w:val="24"/>
-        </w:rPr>
-        <w:t>enfrenta</w:t>
-      </w:r>
-      <w:r>
-        <w:rPr>
-          <w:sz w:val="24"/>
-          <w:szCs w:val="24"/>
-        </w:rPr>
-        <w:t xml:space="preserve">, </w:t>
-      </w:r>
-      <w:r>
-        <w:rPr>
-          <w:sz w:val="24"/>
-          <w:szCs w:val="24"/>
-        </w:rPr>
-        <w:t>es saber</w:t>
-      </w:r>
-      <w:r>
-        <w:rPr>
-          <w:sz w:val="24"/>
-          <w:szCs w:val="24"/>
-        </w:rPr>
-        <w:t xml:space="preserve"> </w:t>
-      </w:r>
-      <w:r>
-        <w:rPr>
-          <w:sz w:val="24"/>
-          <w:szCs w:val="24"/>
-        </w:rPr>
-        <w:t xml:space="preserve">que cantidad de empanadas listas para la venta hay en </w:t>
-      </w:r>
-      <w:r>
-        <w:rPr>
-          <w:sz w:val="24"/>
-          <w:szCs w:val="24"/>
-        </w:rPr>
-        <w:t>stock</w:t>
-      </w:r>
-      <w:r>
-        <w:rPr>
-          <w:sz w:val="24"/>
-          <w:szCs w:val="24"/>
-        </w:rPr>
-        <w:t>, porque, a la cantidad inicial de empanadas qu</w:t>
-      </w:r>
-      <w:r>
-        <w:rPr>
-          <w:sz w:val="24"/>
-          <w:szCs w:val="24"/>
-        </w:rPr>
-        <w:t>é</w:t>
-      </w:r>
-      <w:r>
-        <w:rPr>
-          <w:sz w:val="24"/>
-          <w:szCs w:val="24"/>
-        </w:rPr>
-        <w:t xml:space="preserve"> tienen para vender al comienzo del día, se van sumando sucesivas tandas de producción.</w:t>
-      </w:r>
-    </w:p>
-    <w:p>
-      <w:pPr>
-        <w:spacing w:line="360" w:lineRule="auto"/>
-        <w:ind w:firstLine="708"/>
-        <w:jc w:val="both"/>
-        <w:rPr>
-          <w:sz w:val="24"/>
-          <w:szCs w:val="24"/>
-        </w:rPr>
-      </w:pPr>
-      <w:r>
-        <w:rPr>
-          <w:sz w:val="24"/>
-          <w:szCs w:val="24"/>
-        </w:rPr>
-        <w:t>En base a lo mencionado se propone la c</w:t>
-      </w:r>
-      <w:r>
-        <w:rPr>
-          <w:sz w:val="24"/>
-          <w:szCs w:val="24"/>
-        </w:rPr>
-        <w:t>reación de un sistema de ventas para agilizar las tareas de venta, cierre de caja, cálculo de ganancias y control de stock.</w:t>
-      </w:r>
-      <w:r>
-        <w:rPr>
-          <w:sz w:val="24"/>
-          <w:szCs w:val="24"/>
-        </w:rPr>
-        <w:t xml:space="preserve"> Como función adicional, y teniendo en cuenta el momento altamente inflacionario de la economía, se sugiere incorporar la posibilidad de modificar los precios de costo y venta de los productos. </w:t>
-      </w:r>
-    </w:p>
-    <w:p>
-      <w:pPr>
-        <w:spacing w:line="360" w:lineRule="auto"/>
-        <w:ind w:firstLine="708"/>
-        <w:jc w:val="both"/>
+        </w:rPr>
+      </w:pPr>
+      <w:r>
         <w:rPr>
           <w:i/>
           <w:iCs/>
@@ -472,7 +233,132 @@
           <w:szCs w:val="24"/>
           <w:u w:val="single"/>
         </w:rPr>
-      </w:pPr>
+        <w:t>Presentación</w:t>
+      </w:r>
+    </w:p>
+    <w:p>
+      <w:pPr>
+        <w:spacing w:line="360" w:lineRule="auto"/>
+        <w:jc w:val="both"/>
+        <w:rPr>
+          <w:sz w:val="24"/>
+          <w:szCs w:val="24"/>
+        </w:rPr>
+      </w:pPr>
+      <w:r>
+        <w:rPr>
+          <w:sz w:val="24"/>
+          <w:szCs w:val="24"/>
+        </w:rPr>
+        <w:tab/>
+        <w:t>El presente trabajo simula la resolución de una problemática afrontada por un comercio de barrio, a través de la creación de un programa prototipado en pseudocódigo. A continuación</w:t>
+      </w:r>
+      <w:r>
+        <w:rPr>
+          <w:sz w:val="24"/>
+          <w:szCs w:val="24"/>
+        </w:rPr>
+        <w:t>,</w:t>
+      </w:r>
+      <w:r>
+        <w:rPr>
+          <w:sz w:val="24"/>
+          <w:szCs w:val="24"/>
+        </w:rPr>
+        <w:t xml:space="preserve"> se detalla la justificación del proyecto, sus requisitos funcionales, la metodología de trabajo empleada (Kanban)</w:t>
+      </w:r>
+      <w:r>
+        <w:rPr>
+          <w:sz w:val="24"/>
+          <w:szCs w:val="24"/>
+        </w:rPr>
+        <w:t xml:space="preserve"> y se adjunta el diagrama de flujo.</w:t>
+      </w:r>
+    </w:p>
+    <w:p>
+      <w:pPr>
+        <w:pStyle w:val="Prrafodelista"/>
+        <w:numPr>
+          <w:ilvl w:val="0"/>
+          <w:numId w:val="8"/>
+        </w:numPr>
+        <w:spacing w:line="360" w:lineRule="auto"/>
+        <w:jc w:val="both"/>
+        <w:rPr>
+          <w:sz w:val="24"/>
+          <w:szCs w:val="24"/>
+        </w:rPr>
+      </w:pPr>
+      <w:r>
+        <w:rPr>
+          <w:sz w:val="24"/>
+          <w:szCs w:val="24"/>
+        </w:rPr>
+        <w:t xml:space="preserve">Toda la documentación se encuentra en el siguiente repositorio: </w:t>
+      </w:r>
+      <w:hyperlink r:id="rId5" w:history="1">
+        <w:r>
+          <w:rPr>
+            <w:rStyle w:val="Hipervnculo"/>
+            <w:sz w:val="24"/>
+            <w:szCs w:val="24"/>
+          </w:rPr>
+          <w:t>repositorio GitHub</w:t>
+        </w:r>
+      </w:hyperlink>
+      <w:r>
+        <w:rPr>
+          <w:sz w:val="24"/>
+          <w:szCs w:val="24"/>
+        </w:rPr>
+        <w:t xml:space="preserve"> (ctr+click derecho para acceder).</w:t>
+      </w:r>
+    </w:p>
+    <w:p>
+      <w:pPr>
+        <w:pStyle w:val="Prrafodelista"/>
+        <w:numPr>
+          <w:ilvl w:val="0"/>
+          <w:numId w:val="8"/>
+        </w:numPr>
+        <w:spacing w:line="360" w:lineRule="auto"/>
+        <w:jc w:val="both"/>
+        <w:rPr>
+          <w:sz w:val="24"/>
+          <w:szCs w:val="24"/>
+        </w:rPr>
+      </w:pPr>
+      <w:r>
+        <w:rPr>
+          <w:sz w:val="24"/>
+          <w:szCs w:val="24"/>
+        </w:rPr>
+        <w:t xml:space="preserve">Enlace al código: </w:t>
+      </w:r>
+      <w:hyperlink r:id="rId6" w:history="1">
+        <w:r>
+          <w:rPr>
+            <w:rStyle w:val="Hipervnculo"/>
+            <w:sz w:val="24"/>
+            <w:szCs w:val="24"/>
+          </w:rPr>
+          <w:t>enlace</w:t>
+        </w:r>
+      </w:hyperlink>
+      <w:r>
+        <w:rPr>
+          <w:sz w:val="24"/>
+          <w:szCs w:val="24"/>
+        </w:rPr>
+        <w:t xml:space="preserve"> </w:t>
+      </w:r>
+      <w:r>
+        <w:rPr>
+          <w:sz w:val="24"/>
+          <w:szCs w:val="24"/>
+        </w:rPr>
+        <w:t>(ctr+click derecho para acceder).</w:t>
+      </w:r>
     </w:p>
     <w:p>
       <w:pPr>
@@ -483,9 +369,14 @@
           <w:iCs/>
           <w:sz w:val="24"/>
           <w:szCs w:val="24"/>
-        </w:rPr>
-      </w:pPr>
-      <w:r>
+          <w:u w:val="single"/>
+        </w:rPr>
+      </w:pPr>
+    </w:p>
+    <w:p>
+      <w:pPr>
+        <w:spacing w:line="360" w:lineRule="auto"/>
+        <w:jc w:val="both"/>
         <w:rPr>
           <w:i/>
           <w:iCs/>
@@ -493,6 +384,508 @@
           <w:szCs w:val="24"/>
           <w:u w:val="single"/>
         </w:rPr>
+      </w:pPr>
+    </w:p>
+    <w:p>
+      <w:pPr>
+        <w:spacing w:line="360" w:lineRule="auto"/>
+        <w:jc w:val="both"/>
+        <w:rPr>
+          <w:i/>
+          <w:iCs/>
+          <w:sz w:val="24"/>
+          <w:szCs w:val="24"/>
+          <w:u w:val="single"/>
+        </w:rPr>
+      </w:pPr>
+    </w:p>
+    <w:p>
+      <w:pPr>
+        <w:spacing w:line="360" w:lineRule="auto"/>
+        <w:jc w:val="both"/>
+        <w:rPr>
+          <w:i/>
+          <w:iCs/>
+          <w:sz w:val="24"/>
+          <w:szCs w:val="24"/>
+          <w:u w:val="single"/>
+        </w:rPr>
+      </w:pPr>
+    </w:p>
+    <w:p>
+      <w:pPr>
+        <w:spacing w:line="360" w:lineRule="auto"/>
+        <w:jc w:val="both"/>
+        <w:rPr>
+          <w:i/>
+          <w:iCs/>
+          <w:sz w:val="24"/>
+          <w:szCs w:val="24"/>
+          <w:u w:val="single"/>
+        </w:rPr>
+      </w:pPr>
+    </w:p>
+    <w:p>
+      <w:pPr>
+        <w:spacing w:line="360" w:lineRule="auto"/>
+        <w:jc w:val="both"/>
+        <w:rPr>
+          <w:i/>
+          <w:iCs/>
+          <w:sz w:val="24"/>
+          <w:szCs w:val="24"/>
+          <w:u w:val="single"/>
+        </w:rPr>
+      </w:pPr>
+    </w:p>
+    <w:p>
+      <w:pPr>
+        <w:rPr>
+          <w:i/>
+          <w:iCs/>
+          <w:sz w:val="24"/>
+          <w:szCs w:val="24"/>
+          <w:u w:val="single"/>
+        </w:rPr>
+      </w:pPr>
+      <w:r>
+        <w:rPr>
+          <w:i/>
+          <w:iCs/>
+          <w:sz w:val="24"/>
+          <w:szCs w:val="24"/>
+          <w:u w:val="single"/>
+        </w:rPr>
+        <w:br w:type="page"/>
+      </w:r>
+    </w:p>
+    <w:p>
+      <w:pPr>
+        <w:spacing w:line="360" w:lineRule="auto"/>
+        <w:jc w:val="both"/>
+        <w:rPr>
+          <w:sz w:val="24"/>
+          <w:szCs w:val="24"/>
+        </w:rPr>
+      </w:pPr>
+      <w:r>
+        <w:rPr>
+          <w:i/>
+          <w:iCs/>
+          <w:sz w:val="24"/>
+          <w:szCs w:val="24"/>
+          <w:u w:val="single"/>
+        </w:rPr>
+        <w:lastRenderedPageBreak/>
+        <w:t>Justificación</w:t>
+      </w:r>
+    </w:p>
+    <w:p>
+      <w:pPr>
+        <w:spacing w:line="360" w:lineRule="auto"/>
+        <w:ind w:firstLine="708"/>
+        <w:jc w:val="both"/>
+        <w:rPr>
+          <w:sz w:val="24"/>
+          <w:szCs w:val="24"/>
+        </w:rPr>
+      </w:pPr>
+      <w:r>
+        <w:rPr>
+          <w:sz w:val="24"/>
+          <w:szCs w:val="24"/>
+        </w:rPr>
+        <w:t xml:space="preserve">“Las empanadas de la nona” es una rotisería de barrio que se dedica a la venta de empanadas. Su carta es reducida, pero cuenta con un gran flujo de ventas diarias. </w:t>
+      </w:r>
+      <w:r>
+        <w:rPr>
+          <w:sz w:val="24"/>
+          <w:szCs w:val="24"/>
+        </w:rPr>
+        <w:t>L</w:t>
+      </w:r>
+      <w:r>
+        <w:rPr>
+          <w:sz w:val="24"/>
+          <w:szCs w:val="24"/>
+        </w:rPr>
+        <w:t xml:space="preserve">as mismas </w:t>
+      </w:r>
+      <w:r>
+        <w:rPr>
+          <w:sz w:val="24"/>
+          <w:szCs w:val="24"/>
+        </w:rPr>
+        <w:t>son</w:t>
+      </w:r>
+      <w:r>
+        <w:rPr>
+          <w:sz w:val="24"/>
+          <w:szCs w:val="24"/>
+        </w:rPr>
+        <w:t xml:space="preserve"> anotadas en un cuaderno, lo cual </w:t>
+      </w:r>
+      <w:r>
+        <w:rPr>
+          <w:sz w:val="24"/>
+          <w:szCs w:val="24"/>
+        </w:rPr>
+        <w:t>vuelve</w:t>
+      </w:r>
+      <w:r>
+        <w:rPr>
+          <w:sz w:val="24"/>
+          <w:szCs w:val="24"/>
+        </w:rPr>
+        <w:t xml:space="preserve"> </w:t>
+      </w:r>
+      <w:r>
+        <w:rPr>
+          <w:sz w:val="24"/>
+          <w:szCs w:val="24"/>
+        </w:rPr>
+        <w:t>a</w:t>
+      </w:r>
+      <w:r>
+        <w:rPr>
+          <w:sz w:val="24"/>
+          <w:szCs w:val="24"/>
+        </w:rPr>
+        <w:t xml:space="preserve">l cierre de caja y </w:t>
+      </w:r>
+      <w:r>
+        <w:rPr>
+          <w:sz w:val="24"/>
+          <w:szCs w:val="24"/>
+        </w:rPr>
+        <w:t>a</w:t>
+      </w:r>
+      <w:r>
+        <w:rPr>
+          <w:sz w:val="24"/>
+          <w:szCs w:val="24"/>
+        </w:rPr>
+        <w:t>l cálculo de las ganancias diarias</w:t>
+      </w:r>
+      <w:r>
+        <w:rPr>
+          <w:sz w:val="24"/>
+          <w:szCs w:val="24"/>
+        </w:rPr>
+        <w:t>,</w:t>
+      </w:r>
+      <w:r>
+        <w:rPr>
+          <w:sz w:val="24"/>
+          <w:szCs w:val="24"/>
+        </w:rPr>
+        <w:t xml:space="preserve"> </w:t>
+      </w:r>
+      <w:r>
+        <w:rPr>
+          <w:sz w:val="24"/>
+          <w:szCs w:val="24"/>
+        </w:rPr>
+        <w:t xml:space="preserve">tareas muy engorrosas. Otra problemática a la que el negocio se </w:t>
+      </w:r>
+      <w:r>
+        <w:rPr>
+          <w:sz w:val="24"/>
+          <w:szCs w:val="24"/>
+        </w:rPr>
+        <w:t>enfrenta</w:t>
+      </w:r>
+      <w:r>
+        <w:rPr>
+          <w:sz w:val="24"/>
+          <w:szCs w:val="24"/>
+        </w:rPr>
+        <w:t xml:space="preserve">, </w:t>
+      </w:r>
+      <w:r>
+        <w:rPr>
+          <w:sz w:val="24"/>
+          <w:szCs w:val="24"/>
+        </w:rPr>
+        <w:t>es saber</w:t>
+      </w:r>
+      <w:r>
+        <w:rPr>
+          <w:sz w:val="24"/>
+          <w:szCs w:val="24"/>
+        </w:rPr>
+        <w:t xml:space="preserve"> </w:t>
+      </w:r>
+      <w:r>
+        <w:rPr>
+          <w:sz w:val="24"/>
+          <w:szCs w:val="24"/>
+        </w:rPr>
+        <w:t xml:space="preserve">que cantidad de empanadas listas para la venta hay en </w:t>
+      </w:r>
+      <w:r>
+        <w:rPr>
+          <w:sz w:val="24"/>
+          <w:szCs w:val="24"/>
+        </w:rPr>
+        <w:t>stock</w:t>
+      </w:r>
+      <w:r>
+        <w:rPr>
+          <w:sz w:val="24"/>
+          <w:szCs w:val="24"/>
+        </w:rPr>
+        <w:t>, porque, a la cantidad inicial de empanadas qu</w:t>
+      </w:r>
+      <w:r>
+        <w:rPr>
+          <w:sz w:val="24"/>
+          <w:szCs w:val="24"/>
+        </w:rPr>
+        <w:t>é</w:t>
+      </w:r>
+      <w:r>
+        <w:rPr>
+          <w:sz w:val="24"/>
+          <w:szCs w:val="24"/>
+        </w:rPr>
+        <w:t xml:space="preserve"> tienen para vender al comienzo del día, se van sumando sucesivas tandas de producción.</w:t>
+      </w:r>
+    </w:p>
+    <w:p>
+      <w:pPr>
+        <w:spacing w:line="360" w:lineRule="auto"/>
+        <w:ind w:firstLine="708"/>
+        <w:jc w:val="both"/>
+        <w:rPr>
+          <w:sz w:val="24"/>
+          <w:szCs w:val="24"/>
+        </w:rPr>
+      </w:pPr>
+      <w:r>
+        <w:rPr>
+          <w:sz w:val="24"/>
+          <w:szCs w:val="24"/>
+        </w:rPr>
+        <w:t>En base a lo mencionado se propone la c</w:t>
+      </w:r>
+      <w:r>
+        <w:rPr>
+          <w:sz w:val="24"/>
+          <w:szCs w:val="24"/>
+        </w:rPr>
+        <w:t>reación de un sistema de ventas para agilizar las tareas de venta, cierre de caja, cálculo de ganancias y control de stock.</w:t>
+      </w:r>
+      <w:r>
+        <w:rPr>
+          <w:sz w:val="24"/>
+          <w:szCs w:val="24"/>
+        </w:rPr>
+        <w:t xml:space="preserve"> Como función adicional, y teniendo en cuenta el momento altamente inflacionario de la economía, se sugiere incorporar la posibilidad de modificar los precios de costo y venta de los productos. </w:t>
+      </w:r>
+    </w:p>
+    <w:p>
+      <w:pPr>
+        <w:spacing w:line="360" w:lineRule="auto"/>
+        <w:ind w:firstLine="708"/>
+        <w:jc w:val="both"/>
+        <w:rPr>
+          <w:i/>
+          <w:iCs/>
+          <w:sz w:val="24"/>
+          <w:szCs w:val="24"/>
+          <w:u w:val="single"/>
+        </w:rPr>
+      </w:pPr>
+    </w:p>
+    <w:p>
+      <w:pPr>
+        <w:spacing w:line="360" w:lineRule="auto"/>
+        <w:ind w:firstLine="708"/>
+        <w:jc w:val="both"/>
+        <w:rPr>
+          <w:i/>
+          <w:iCs/>
+          <w:sz w:val="24"/>
+          <w:szCs w:val="24"/>
+          <w:u w:val="single"/>
+        </w:rPr>
+      </w:pPr>
+    </w:p>
+    <w:p>
+      <w:pPr>
+        <w:spacing w:line="360" w:lineRule="auto"/>
+        <w:ind w:firstLine="708"/>
+        <w:jc w:val="both"/>
+        <w:rPr>
+          <w:i/>
+          <w:iCs/>
+          <w:sz w:val="24"/>
+          <w:szCs w:val="24"/>
+          <w:u w:val="single"/>
+        </w:rPr>
+      </w:pPr>
+    </w:p>
+    <w:p>
+      <w:pPr>
+        <w:spacing w:line="360" w:lineRule="auto"/>
+        <w:ind w:firstLine="708"/>
+        <w:jc w:val="both"/>
+        <w:rPr>
+          <w:i/>
+          <w:iCs/>
+          <w:sz w:val="24"/>
+          <w:szCs w:val="24"/>
+          <w:u w:val="single"/>
+        </w:rPr>
+      </w:pPr>
+    </w:p>
+    <w:p>
+      <w:pPr>
+        <w:spacing w:line="360" w:lineRule="auto"/>
+        <w:ind w:firstLine="708"/>
+        <w:jc w:val="both"/>
+        <w:rPr>
+          <w:i/>
+          <w:iCs/>
+          <w:sz w:val="24"/>
+          <w:szCs w:val="24"/>
+          <w:u w:val="single"/>
+        </w:rPr>
+      </w:pPr>
+    </w:p>
+    <w:p>
+      <w:pPr>
+        <w:spacing w:line="360" w:lineRule="auto"/>
+        <w:ind w:firstLine="708"/>
+        <w:jc w:val="both"/>
+        <w:rPr>
+          <w:i/>
+          <w:iCs/>
+          <w:sz w:val="24"/>
+          <w:szCs w:val="24"/>
+          <w:u w:val="single"/>
+        </w:rPr>
+      </w:pPr>
+    </w:p>
+    <w:p>
+      <w:pPr>
+        <w:spacing w:line="360" w:lineRule="auto"/>
+        <w:ind w:firstLine="708"/>
+        <w:jc w:val="both"/>
+        <w:rPr>
+          <w:i/>
+          <w:iCs/>
+          <w:sz w:val="24"/>
+          <w:szCs w:val="24"/>
+          <w:u w:val="single"/>
+        </w:rPr>
+      </w:pPr>
+    </w:p>
+    <w:p>
+      <w:pPr>
+        <w:spacing w:line="360" w:lineRule="auto"/>
+        <w:ind w:firstLine="708"/>
+        <w:jc w:val="both"/>
+        <w:rPr>
+          <w:i/>
+          <w:iCs/>
+          <w:sz w:val="24"/>
+          <w:szCs w:val="24"/>
+          <w:u w:val="single"/>
+        </w:rPr>
+      </w:pPr>
+    </w:p>
+    <w:p>
+      <w:pPr>
+        <w:spacing w:line="360" w:lineRule="auto"/>
+        <w:ind w:firstLine="708"/>
+        <w:jc w:val="both"/>
+        <w:rPr>
+          <w:i/>
+          <w:iCs/>
+          <w:sz w:val="24"/>
+          <w:szCs w:val="24"/>
+          <w:u w:val="single"/>
+        </w:rPr>
+      </w:pPr>
+    </w:p>
+    <w:p>
+      <w:pPr>
+        <w:spacing w:line="360" w:lineRule="auto"/>
+        <w:ind w:firstLine="708"/>
+        <w:jc w:val="both"/>
+        <w:rPr>
+          <w:i/>
+          <w:iCs/>
+          <w:sz w:val="24"/>
+          <w:szCs w:val="24"/>
+          <w:u w:val="single"/>
+        </w:rPr>
+      </w:pPr>
+    </w:p>
+    <w:p>
+      <w:pPr>
+        <w:spacing w:line="360" w:lineRule="auto"/>
+        <w:ind w:firstLine="708"/>
+        <w:jc w:val="both"/>
+        <w:rPr>
+          <w:i/>
+          <w:iCs/>
+          <w:sz w:val="24"/>
+          <w:szCs w:val="24"/>
+          <w:u w:val="single"/>
+        </w:rPr>
+      </w:pPr>
+    </w:p>
+    <w:p>
+      <w:pPr>
+        <w:spacing w:line="360" w:lineRule="auto"/>
+        <w:ind w:firstLine="708"/>
+        <w:jc w:val="both"/>
+        <w:rPr>
+          <w:i/>
+          <w:iCs/>
+          <w:sz w:val="24"/>
+          <w:szCs w:val="24"/>
+          <w:u w:val="single"/>
+        </w:rPr>
+      </w:pPr>
+    </w:p>
+    <w:p>
+      <w:pPr>
+        <w:spacing w:line="360" w:lineRule="auto"/>
+        <w:ind w:firstLine="708"/>
+        <w:jc w:val="both"/>
+        <w:rPr>
+          <w:i/>
+          <w:iCs/>
+          <w:sz w:val="24"/>
+          <w:szCs w:val="24"/>
+          <w:u w:val="single"/>
+        </w:rPr>
+      </w:pPr>
+    </w:p>
+    <w:p>
+      <w:pPr>
+        <w:spacing w:line="360" w:lineRule="auto"/>
+        <w:jc w:val="both"/>
+        <w:rPr>
+          <w:i/>
+          <w:iCs/>
+          <w:sz w:val="24"/>
+          <w:szCs w:val="24"/>
+        </w:rPr>
+      </w:pPr>
+      <w:r>
+        <w:rPr>
+          <w:i/>
+          <w:iCs/>
+          <w:sz w:val="24"/>
+          <w:szCs w:val="24"/>
+          <w:u w:val="single"/>
+        </w:rPr>
+        <w:lastRenderedPageBreak/>
         <w:t>Requisitos funcionales</w:t>
       </w:r>
     </w:p>
@@ -642,7 +1035,6 @@
           <w:sz w:val="24"/>
           <w:szCs w:val="24"/>
         </w:rPr>
-        <w:lastRenderedPageBreak/>
         <w:t>Seleccionar la cantidad unidades de cada producto a vender, alertando</w:t>
       </w:r>
       <w:r>
@@ -953,18 +1345,84 @@
         <w:spacing w:line="360" w:lineRule="auto"/>
         <w:jc w:val="both"/>
         <w:rPr>
-          <w:sz w:val="24"/>
-          <w:szCs w:val="24"/>
-        </w:rPr>
-      </w:pPr>
-      <w:r>
-        <w:rPr>
           <w:i/>
           <w:iCs/>
           <w:sz w:val="24"/>
           <w:szCs w:val="24"/>
           <w:u w:val="single"/>
         </w:rPr>
+      </w:pPr>
+    </w:p>
+    <w:p>
+      <w:pPr>
+        <w:spacing w:line="360" w:lineRule="auto"/>
+        <w:jc w:val="both"/>
+        <w:rPr>
+          <w:i/>
+          <w:iCs/>
+          <w:sz w:val="24"/>
+          <w:szCs w:val="24"/>
+          <w:u w:val="single"/>
+        </w:rPr>
+      </w:pPr>
+    </w:p>
+    <w:p>
+      <w:pPr>
+        <w:spacing w:line="360" w:lineRule="auto"/>
+        <w:jc w:val="both"/>
+        <w:rPr>
+          <w:i/>
+          <w:iCs/>
+          <w:sz w:val="24"/>
+          <w:szCs w:val="24"/>
+          <w:u w:val="single"/>
+        </w:rPr>
+      </w:pPr>
+    </w:p>
+    <w:p>
+      <w:pPr>
+        <w:spacing w:line="360" w:lineRule="auto"/>
+        <w:jc w:val="both"/>
+        <w:rPr>
+          <w:i/>
+          <w:iCs/>
+          <w:sz w:val="24"/>
+          <w:szCs w:val="24"/>
+          <w:u w:val="single"/>
+        </w:rPr>
+      </w:pPr>
+    </w:p>
+    <w:p>
+      <w:pPr>
+        <w:spacing w:line="360" w:lineRule="auto"/>
+        <w:jc w:val="both"/>
+        <w:rPr>
+          <w:i/>
+          <w:iCs/>
+          <w:sz w:val="24"/>
+          <w:szCs w:val="24"/>
+          <w:u w:val="single"/>
+        </w:rPr>
+      </w:pPr>
+    </w:p>
+    <w:p>
+      <w:pPr>
+        <w:spacing w:line="360" w:lineRule="auto"/>
+        <w:jc w:val="both"/>
+        <w:rPr>
+          <w:sz w:val="24"/>
+          <w:szCs w:val="24"/>
+        </w:rPr>
+      </w:pPr>
+      <w:r>
+        <w:rPr>
+          <w:i/>
+          <w:iCs/>
+          <w:sz w:val="24"/>
+          <w:szCs w:val="24"/>
+          <w:u w:val="single"/>
+        </w:rPr>
+        <w:lastRenderedPageBreak/>
         <w:t>Metodología</w:t>
       </w:r>
     </w:p>
@@ -1054,7 +1512,7 @@
                     </pic:cNvPicPr>
                   </pic:nvPicPr>
                   <pic:blipFill>
-                    <a:blip r:embed="rId5">
+                    <a:blip r:embed="rId7">
                       <a:extLst>
                         <a:ext uri="{28A0092B-C50C-407E-A947-70E740481C1C}">
                           <a14:useLocalDpi xmlns:a14="http://schemas.microsoft.com/office/drawing/2010/main" val="0"/>
@@ -1095,6 +1553,136 @@
           <w:szCs w:val="24"/>
         </w:rPr>
       </w:pPr>
+    </w:p>
+    <w:p>
+      <w:pPr>
+        <w:spacing w:line="360" w:lineRule="auto"/>
+        <w:jc w:val="both"/>
+        <w:rPr>
+          <w:sz w:val="24"/>
+          <w:szCs w:val="24"/>
+        </w:rPr>
+      </w:pPr>
+    </w:p>
+    <w:p>
+      <w:pPr>
+        <w:spacing w:line="360" w:lineRule="auto"/>
+        <w:jc w:val="both"/>
+        <w:rPr>
+          <w:sz w:val="24"/>
+          <w:szCs w:val="24"/>
+        </w:rPr>
+      </w:pPr>
+    </w:p>
+    <w:p>
+      <w:pPr>
+        <w:spacing w:line="360" w:lineRule="auto"/>
+        <w:jc w:val="both"/>
+        <w:rPr>
+          <w:sz w:val="24"/>
+          <w:szCs w:val="24"/>
+        </w:rPr>
+      </w:pPr>
+    </w:p>
+    <w:p>
+      <w:pPr>
+        <w:spacing w:line="360" w:lineRule="auto"/>
+        <w:jc w:val="both"/>
+        <w:rPr>
+          <w:sz w:val="24"/>
+          <w:szCs w:val="24"/>
+        </w:rPr>
+      </w:pPr>
+    </w:p>
+    <w:p>
+      <w:pPr>
+        <w:spacing w:line="360" w:lineRule="auto"/>
+        <w:jc w:val="both"/>
+        <w:rPr>
+          <w:sz w:val="24"/>
+          <w:szCs w:val="24"/>
+        </w:rPr>
+      </w:pPr>
+    </w:p>
+    <w:p>
+      <w:pPr>
+        <w:spacing w:line="360" w:lineRule="auto"/>
+        <w:jc w:val="both"/>
+        <w:rPr>
+          <w:sz w:val="24"/>
+          <w:szCs w:val="24"/>
+        </w:rPr>
+      </w:pPr>
+    </w:p>
+    <w:p>
+      <w:pPr>
+        <w:spacing w:line="360" w:lineRule="auto"/>
+        <w:jc w:val="both"/>
+        <w:rPr>
+          <w:sz w:val="24"/>
+          <w:szCs w:val="24"/>
+        </w:rPr>
+      </w:pPr>
+    </w:p>
+    <w:p>
+      <w:pPr>
+        <w:spacing w:line="360" w:lineRule="auto"/>
+        <w:jc w:val="both"/>
+        <w:rPr>
+          <w:sz w:val="24"/>
+          <w:szCs w:val="24"/>
+        </w:rPr>
+      </w:pPr>
+    </w:p>
+    <w:p>
+      <w:pPr>
+        <w:spacing w:line="360" w:lineRule="auto"/>
+        <w:jc w:val="both"/>
+        <w:rPr>
+          <w:sz w:val="24"/>
+          <w:szCs w:val="24"/>
+        </w:rPr>
+      </w:pPr>
+    </w:p>
+    <w:p>
+      <w:pPr>
+        <w:spacing w:line="360" w:lineRule="auto"/>
+        <w:jc w:val="both"/>
+        <w:rPr>
+          <w:sz w:val="24"/>
+          <w:szCs w:val="24"/>
+        </w:rPr>
+      </w:pPr>
+    </w:p>
+    <w:p>
+      <w:pPr>
+        <w:spacing w:line="360" w:lineRule="auto"/>
+        <w:jc w:val="both"/>
+        <w:rPr>
+          <w:sz w:val="24"/>
+          <w:szCs w:val="24"/>
+        </w:rPr>
+      </w:pPr>
+    </w:p>
+    <w:p>
+      <w:pPr>
+        <w:spacing w:line="360" w:lineRule="auto"/>
+        <w:jc w:val="both"/>
+        <w:rPr>
+          <w:sz w:val="24"/>
+          <w:szCs w:val="24"/>
+        </w:rPr>
+      </w:pPr>
+    </w:p>
+    <w:p>
+      <w:pPr>
+        <w:spacing w:line="360" w:lineRule="auto"/>
+        <w:jc w:val="both"/>
+        <w:rPr>
+          <w:sz w:val="24"/>
+          <w:szCs w:val="24"/>
+        </w:rPr>
+      </w:pPr>
       <w:r>
         <w:rPr>
           <w:sz w:val="24"/>
@@ -1349,7 +1937,7 @@
                     </pic:cNvPicPr>
                   </pic:nvPicPr>
                   <pic:blipFill>
-                    <a:blip r:embed="rId6">
+                    <a:blip r:embed="rId8">
                       <a:extLst>
                         <a:ext uri="{28A0092B-C50C-407E-A947-70E740481C1C}">
                           <a14:useLocalDpi xmlns:a14="http://schemas.microsoft.com/office/drawing/2010/main" val="0"/>
@@ -1400,11 +1988,42 @@
           <w:szCs w:val="24"/>
         </w:rPr>
       </w:pPr>
-      <w:r>
-        <w:rPr>
-          <w:sz w:val="24"/>
-          <w:szCs w:val="24"/>
-        </w:rPr>
+    </w:p>
+    <w:p>
+      <w:pPr>
+        <w:spacing w:line="360" w:lineRule="auto"/>
+        <w:jc w:val="both"/>
+        <w:rPr>
+          <w:sz w:val="24"/>
+          <w:szCs w:val="24"/>
+        </w:rPr>
+      </w:pPr>
+    </w:p>
+    <w:p>
+      <w:pPr>
+        <w:spacing w:line="360" w:lineRule="auto"/>
+        <w:jc w:val="both"/>
+        <w:rPr>
+          <w:sz w:val="24"/>
+          <w:szCs w:val="24"/>
+        </w:rPr>
+      </w:pPr>
+    </w:p>
+    <w:p>
+      <w:pPr>
+        <w:spacing w:line="360" w:lineRule="auto"/>
+        <w:jc w:val="both"/>
+        <w:rPr>
+          <w:sz w:val="24"/>
+          <w:szCs w:val="24"/>
+        </w:rPr>
+      </w:pPr>
+      <w:r>
+        <w:rPr>
+          <w:sz w:val="24"/>
+          <w:szCs w:val="24"/>
+        </w:rPr>
+        <w:lastRenderedPageBreak/>
         <w:t>Día 2:</w:t>
       </w:r>
     </w:p>
@@ -1449,7 +2068,6 @@
           <w:sz w:val="24"/>
           <w:szCs w:val="24"/>
         </w:rPr>
-        <w:lastRenderedPageBreak/>
         <w:t>Creamos el menú de nuestro programa y algunas variables que utilizaremos posteriormente en las diferentes opciones. También agregamos un saludo de bienvenida.</w:t>
       </w:r>
     </w:p>
@@ -1641,7 +2259,7 @@
                     </pic:cNvPicPr>
                   </pic:nvPicPr>
                   <pic:blipFill>
-                    <a:blip r:embed="rId7">
+                    <a:blip r:embed="rId9">
                       <a:extLst>
                         <a:ext uri="{28A0092B-C50C-407E-A947-70E740481C1C}">
                           <a14:useLocalDpi xmlns:a14="http://schemas.microsoft.com/office/drawing/2010/main" val="0"/>
@@ -1682,11 +2300,42 @@
           <w:szCs w:val="24"/>
         </w:rPr>
       </w:pPr>
-      <w:r>
-        <w:rPr>
-          <w:sz w:val="24"/>
-          <w:szCs w:val="24"/>
-        </w:rPr>
+    </w:p>
+    <w:p>
+      <w:pPr>
+        <w:spacing w:line="360" w:lineRule="auto"/>
+        <w:jc w:val="both"/>
+        <w:rPr>
+          <w:sz w:val="24"/>
+          <w:szCs w:val="24"/>
+        </w:rPr>
+      </w:pPr>
+    </w:p>
+    <w:p>
+      <w:pPr>
+        <w:spacing w:line="360" w:lineRule="auto"/>
+        <w:jc w:val="both"/>
+        <w:rPr>
+          <w:sz w:val="24"/>
+          <w:szCs w:val="24"/>
+        </w:rPr>
+      </w:pPr>
+    </w:p>
+    <w:p>
+      <w:pPr>
+        <w:spacing w:line="360" w:lineRule="auto"/>
+        <w:jc w:val="both"/>
+        <w:rPr>
+          <w:sz w:val="24"/>
+          <w:szCs w:val="24"/>
+        </w:rPr>
+      </w:pPr>
+      <w:r>
+        <w:rPr>
+          <w:sz w:val="24"/>
+          <w:szCs w:val="24"/>
+        </w:rPr>
+        <w:lastRenderedPageBreak/>
         <w:t>Día 3:</w:t>
       </w:r>
     </w:p>
@@ -1709,14 +2358,7 @@
           <w:sz w:val="24"/>
           <w:szCs w:val="24"/>
         </w:rPr>
-        <w:t>Continuamos escribiendo</w:t>
-      </w:r>
-      <w:r>
-        <w:rPr>
-          <w:sz w:val="24"/>
-          <w:szCs w:val="24"/>
-        </w:rPr>
-        <w:t xml:space="preserve"> código en base a lo planificado.</w:t>
+        <w:t>Continuamos escribiendo código en base a lo planificado.</w:t>
       </w:r>
     </w:p>
     <w:p>
@@ -1738,14 +2380,7 @@
           <w:sz w:val="24"/>
           <w:szCs w:val="24"/>
         </w:rPr>
-        <w:t xml:space="preserve">Desarrollamos las opciones de menú para </w:t>
-      </w:r>
-      <w:r>
-        <w:rPr>
-          <w:sz w:val="24"/>
-          <w:szCs w:val="24"/>
-        </w:rPr>
-        <w:t>ver o modificar el stock, y para ver o modificar el precio de costo y precio de venta de los productos.</w:t>
+        <w:t>Desarrollamos las opciones de menú para ver o modificar el stock, y para ver o modificar el precio de costo y precio de venta de los productos.</w:t>
       </w:r>
     </w:p>
     <w:p>
@@ -1789,15 +2424,7 @@
           <w:sz w:val="24"/>
           <w:szCs w:val="24"/>
         </w:rPr>
-        <w:lastRenderedPageBreak/>
-        <w:t>Guardamos nuestro progreso en el repositorio local y hacemos lo mismo en GitHub</w:t>
-      </w:r>
-      <w:r>
-        <w:rPr>
-          <w:sz w:val="24"/>
-          <w:szCs w:val="24"/>
-        </w:rPr>
-        <w:t>.</w:t>
+        <w:t>Guardamos nuestro progreso en el repositorio local y hacemos lo mismo en GitHub.</w:t>
       </w:r>
     </w:p>
     <w:p>
@@ -1880,7 +2507,14 @@
           <w:sz w:val="24"/>
           <w:szCs w:val="24"/>
         </w:rPr>
-        <w:t xml:space="preserve">Tablero final día </w:t>
+        <w:t>T</w:t>
+      </w:r>
+      <w:r>
+        <w:rPr>
+          <w:sz w:val="24"/>
+          <w:szCs w:val="24"/>
+        </w:rPr>
+        <w:t xml:space="preserve">ablero final día </w:t>
       </w:r>
       <w:r>
         <w:rPr>
@@ -1930,7 +2564,7 @@
                     </pic:cNvPicPr>
                   </pic:nvPicPr>
                   <pic:blipFill>
-                    <a:blip r:embed="rId8">
+                    <a:blip r:embed="rId10">
                       <a:extLst>
                         <a:ext uri="{28A0092B-C50C-407E-A947-70E740481C1C}">
                           <a14:useLocalDpi xmlns:a14="http://schemas.microsoft.com/office/drawing/2010/main" val="0"/>
@@ -1962,6 +2596,358 @@
         </w:drawing>
       </w:r>
     </w:p>
+    <w:p>
+      <w:pPr>
+        <w:spacing w:line="360" w:lineRule="auto"/>
+        <w:jc w:val="both"/>
+        <w:rPr>
+          <w:sz w:val="24"/>
+          <w:szCs w:val="24"/>
+        </w:rPr>
+      </w:pPr>
+    </w:p>
+    <w:p>
+      <w:pPr>
+        <w:spacing w:line="360" w:lineRule="auto"/>
+        <w:jc w:val="both"/>
+        <w:rPr>
+          <w:sz w:val="24"/>
+          <w:szCs w:val="24"/>
+        </w:rPr>
+      </w:pPr>
+    </w:p>
+    <w:p>
+      <w:pPr>
+        <w:spacing w:line="360" w:lineRule="auto"/>
+        <w:jc w:val="both"/>
+        <w:rPr>
+          <w:sz w:val="24"/>
+          <w:szCs w:val="24"/>
+        </w:rPr>
+      </w:pPr>
+    </w:p>
+    <w:p>
+      <w:pPr>
+        <w:spacing w:line="360" w:lineRule="auto"/>
+        <w:jc w:val="both"/>
+        <w:rPr>
+          <w:sz w:val="24"/>
+          <w:szCs w:val="24"/>
+        </w:rPr>
+      </w:pPr>
+    </w:p>
+    <w:p>
+      <w:pPr>
+        <w:spacing w:line="360" w:lineRule="auto"/>
+        <w:jc w:val="both"/>
+        <w:rPr>
+          <w:sz w:val="24"/>
+          <w:szCs w:val="24"/>
+        </w:rPr>
+      </w:pPr>
+      <w:r>
+        <w:rPr>
+          <w:sz w:val="24"/>
+          <w:szCs w:val="24"/>
+        </w:rPr>
+        <w:lastRenderedPageBreak/>
+        <w:t>Día 4:</w:t>
+      </w:r>
+    </w:p>
+    <w:p>
+      <w:pPr>
+        <w:pStyle w:val="Prrafodelista"/>
+        <w:numPr>
+          <w:ilvl w:val="0"/>
+          <w:numId w:val="7"/>
+        </w:numPr>
+        <w:spacing w:line="360" w:lineRule="auto"/>
+        <w:jc w:val="both"/>
+        <w:rPr>
+          <w:sz w:val="24"/>
+          <w:szCs w:val="24"/>
+        </w:rPr>
+      </w:pPr>
+      <w:r>
+        <w:rPr>
+          <w:sz w:val="24"/>
+          <w:szCs w:val="24"/>
+        </w:rPr>
+        <w:t>Revisamos exhaustivamente nuestro código, modificando las secciones cuando es pertinente. Solucionamos el problema detectado en la opción de ventas.</w:t>
+      </w:r>
+    </w:p>
+    <w:p>
+      <w:pPr>
+        <w:pStyle w:val="Prrafodelista"/>
+        <w:numPr>
+          <w:ilvl w:val="0"/>
+          <w:numId w:val="7"/>
+        </w:numPr>
+        <w:spacing w:line="360" w:lineRule="auto"/>
+        <w:jc w:val="both"/>
+        <w:rPr>
+          <w:sz w:val="24"/>
+          <w:szCs w:val="24"/>
+        </w:rPr>
+      </w:pPr>
+      <w:r>
+        <w:rPr>
+          <w:sz w:val="24"/>
+          <w:szCs w:val="24"/>
+        </w:rPr>
+        <w:t>Alcanzamos el objetivo de crear un producto mínimo viable, finalizando el objetivo de presente proyecto. Como tareas futuras se propone el testeo del mismo con un público más amplio y el desarrollo del programa en otros lenguajes de programación más acordes para generar una interfaz moderna, por lo cual se dejan tarjetas en la columna “En curso”.</w:t>
+      </w:r>
+    </w:p>
+    <w:p>
+      <w:pPr>
+        <w:pStyle w:val="Prrafodelista"/>
+        <w:numPr>
+          <w:ilvl w:val="0"/>
+          <w:numId w:val="7"/>
+        </w:numPr>
+        <w:spacing w:line="360" w:lineRule="auto"/>
+        <w:jc w:val="both"/>
+        <w:rPr>
+          <w:sz w:val="24"/>
+          <w:szCs w:val="24"/>
+        </w:rPr>
+      </w:pPr>
+      <w:r>
+        <w:rPr>
+          <w:sz w:val="24"/>
+          <w:szCs w:val="24"/>
+        </w:rPr>
+        <w:t>Terminamos de elaborar el documento final de presentación del proyecto.</w:t>
+      </w:r>
+    </w:p>
+    <w:p>
+      <w:pPr>
+        <w:pStyle w:val="Prrafodelista"/>
+        <w:numPr>
+          <w:ilvl w:val="0"/>
+          <w:numId w:val="7"/>
+        </w:numPr>
+        <w:spacing w:line="360" w:lineRule="auto"/>
+        <w:jc w:val="both"/>
+        <w:rPr>
+          <w:sz w:val="24"/>
+          <w:szCs w:val="24"/>
+        </w:rPr>
+      </w:pPr>
+      <w:r>
+        <w:rPr>
+          <w:sz w:val="24"/>
+          <w:szCs w:val="24"/>
+        </w:rPr>
+        <w:t xml:space="preserve">Documentamos </w:t>
+      </w:r>
+      <w:r>
+        <w:rPr>
+          <w:sz w:val="24"/>
+          <w:szCs w:val="24"/>
+        </w:rPr>
+        <w:t>las tareas realizadas durante el día de trabajo.</w:t>
+      </w:r>
+    </w:p>
+    <w:p>
+      <w:pPr>
+        <w:pStyle w:val="Prrafodelista"/>
+        <w:numPr>
+          <w:ilvl w:val="0"/>
+          <w:numId w:val="7"/>
+        </w:numPr>
+        <w:spacing w:line="360" w:lineRule="auto"/>
+        <w:jc w:val="both"/>
+        <w:rPr>
+          <w:sz w:val="24"/>
+          <w:szCs w:val="24"/>
+        </w:rPr>
+      </w:pPr>
+      <w:r>
+        <w:rPr>
+          <w:sz w:val="24"/>
+          <w:szCs w:val="24"/>
+        </w:rPr>
+        <w:t>Guardamos el progreso en nuestro repositorio local y remoto (GitHUb).</w:t>
+      </w:r>
+    </w:p>
+    <w:p>
+      <w:pPr>
+        <w:spacing w:line="360" w:lineRule="auto"/>
+        <w:jc w:val="both"/>
+        <w:rPr>
+          <w:sz w:val="24"/>
+          <w:szCs w:val="24"/>
+        </w:rPr>
+      </w:pPr>
+      <w:r>
+        <w:rPr>
+          <w:sz w:val="24"/>
+          <w:szCs w:val="24"/>
+        </w:rPr>
+        <w:t>Tablero final día 4:</w:t>
+      </w:r>
+    </w:p>
+    <w:p>
+      <w:pPr>
+        <w:spacing w:line="360" w:lineRule="auto"/>
+        <w:jc w:val="both"/>
+        <w:rPr>
+          <w:sz w:val="24"/>
+          <w:szCs w:val="24"/>
+        </w:rPr>
+      </w:pPr>
+      <w:r>
+        <w:rPr>
+          <w:noProof/>
+          <w:sz w:val="24"/>
+          <w:szCs w:val="24"/>
+        </w:rPr>
+        <w:drawing>
+          <wp:inline distT="0" distB="0" distL="0" distR="0" wp14:anchorId="6292DA76" wp14:editId="794BBF9A">
+            <wp:extent cx="5393055" cy="2764790"/>
+            <wp:effectExtent l="0" t="0" r="0" b="0"/>
+            <wp:docPr id="5" name="Imagen 5"/>
+            <wp:cNvGraphicFramePr>
+              <a:graphicFrameLocks xmlns:a="http://schemas.openxmlformats.org/drawingml/2006/main" noChangeAspect="1"/>
+            </wp:cNvGraphicFramePr>
+            <a:graphic xmlns:a="http://schemas.openxmlformats.org/drawingml/2006/main">
+              <a:graphicData uri="http://schemas.openxmlformats.org/drawingml/2006/picture">
+                <pic:pic xmlns:pic="http://schemas.openxmlformats.org/drawingml/2006/picture">
+                  <pic:nvPicPr>
+                    <pic:cNvPr id="0" name="Picture 1"/>
+                    <pic:cNvPicPr>
+                      <a:picLocks noChangeAspect="1" noChangeArrowheads="1"/>
+                    </pic:cNvPicPr>
+                  </pic:nvPicPr>
+                  <pic:blipFill>
+                    <a:blip r:embed="rId11">
+                      <a:extLst>
+                        <a:ext uri="{28A0092B-C50C-407E-A947-70E740481C1C}">
+                          <a14:useLocalDpi xmlns:a14="http://schemas.microsoft.com/office/drawing/2010/main" val="0"/>
+                        </a:ext>
+                      </a:extLst>
+                    </a:blip>
+                    <a:srcRect/>
+                    <a:stretch>
+                      <a:fillRect/>
+                    </a:stretch>
+                  </pic:blipFill>
+                  <pic:spPr bwMode="auto">
+                    <a:xfrm>
+                      <a:off x="0" y="0"/>
+                      <a:ext cx="5393055" cy="2764790"/>
+                    </a:xfrm>
+                    <a:prstGeom prst="rect">
+                      <a:avLst/>
+                    </a:prstGeom>
+                    <a:noFill/>
+                    <a:ln>
+                      <a:noFill/>
+                    </a:ln>
+                  </pic:spPr>
+                </pic:pic>
+              </a:graphicData>
+            </a:graphic>
+          </wp:inline>
+        </w:drawing>
+      </w:r>
+    </w:p>
+    <w:p>
+      <w:pPr>
+        <w:rPr>
+          <w:sz w:val="24"/>
+          <w:szCs w:val="24"/>
+        </w:rPr>
+      </w:pPr>
+      <w:r>
+        <w:rPr>
+          <w:sz w:val="24"/>
+          <w:szCs w:val="24"/>
+        </w:rPr>
+        <w:br w:type="page"/>
+      </w:r>
+    </w:p>
+    <w:p>
+      <w:pPr>
+        <w:spacing w:line="360" w:lineRule="auto"/>
+        <w:rPr>
+          <w:sz w:val="24"/>
+          <w:szCs w:val="24"/>
+        </w:rPr>
+      </w:pPr>
+      <w:r>
+        <w:rPr>
+          <w:sz w:val="24"/>
+          <w:szCs w:val="24"/>
+          <w:u w:val="single"/>
+        </w:rPr>
+        <w:lastRenderedPageBreak/>
+        <w:t>Diagrama de flujo</w:t>
+      </w:r>
+      <w:r>
+        <w:rPr>
+          <w:sz w:val="24"/>
+          <w:szCs w:val="24"/>
+        </w:rPr>
+        <w:t>:</w:t>
+      </w:r>
+      <w:r>
+        <w:rPr>
+          <w:noProof/>
+          <w:sz w:val="24"/>
+          <w:szCs w:val="24"/>
+        </w:rPr>
+        <w:drawing>
+          <wp:inline distT="0" distB="0" distL="0" distR="0" wp14:anchorId="45922AE9" wp14:editId="12090C43">
+            <wp:extent cx="5399405" cy="8373600"/>
+            <wp:effectExtent l="0" t="0" r="0" b="8890"/>
+            <wp:docPr id="6" name="Imagen 6"/>
+            <wp:cNvGraphicFramePr>
+              <a:graphicFrameLocks xmlns:a="http://schemas.openxmlformats.org/drawingml/2006/main" noChangeAspect="1"/>
+            </wp:cNvGraphicFramePr>
+            <a:graphic xmlns:a="http://schemas.openxmlformats.org/drawingml/2006/main">
+              <a:graphicData uri="http://schemas.openxmlformats.org/drawingml/2006/picture">
+                <pic:pic xmlns:pic="http://schemas.openxmlformats.org/drawingml/2006/picture">
+                  <pic:nvPicPr>
+                    <pic:cNvPr id="0" name="Picture 2"/>
+                    <pic:cNvPicPr>
+                      <a:picLocks noChangeAspect="1" noChangeArrowheads="1"/>
+                    </pic:cNvPicPr>
+                  </pic:nvPicPr>
+                  <pic:blipFill>
+                    <a:blip r:embed="rId12" cstate="print">
+                      <a:extLst>
+                        <a:ext uri="{28A0092B-C50C-407E-A947-70E740481C1C}">
+                          <a14:useLocalDpi xmlns:a14="http://schemas.microsoft.com/office/drawing/2010/main" val="0"/>
+                        </a:ext>
+                      </a:extLst>
+                    </a:blip>
+                    <a:srcRect/>
+                    <a:stretch>
+                      <a:fillRect/>
+                    </a:stretch>
+                  </pic:blipFill>
+                  <pic:spPr bwMode="auto">
+                    <a:xfrm>
+                      <a:off x="0" y="0"/>
+                      <a:ext cx="5402289" cy="8378073"/>
+                    </a:xfrm>
+                    <a:prstGeom prst="rect">
+                      <a:avLst/>
+                    </a:prstGeom>
+                    <a:noFill/>
+                    <a:ln>
+                      <a:noFill/>
+                    </a:ln>
+                  </pic:spPr>
+                </pic:pic>
+              </a:graphicData>
+            </a:graphic>
+          </wp:inline>
+        </w:drawing>
+      </w:r>
+    </w:p>
     <w:sectPr>
       <w:pgSz w:w="11906" w:h="16838"/>
       <w:pgMar w:top="1417" w:right="1701" w:bottom="1417" w:left="1701" w:header="708" w:footer="708" w:gutter="0"/>
@@ -2489,6 +3475,119 @@
     </w:lvl>
   </w:abstractNum>
   <w:abstractNum w:abstractNumId="5" w15:restartNumberingAfterBreak="0">
+    <w:nsid w:val="66E23140"/>
+    <w:multiLevelType w:val="hybridMultilevel"/>
+    <w:tmpl w:val="5CAA3E06"/>
+    <w:lvl w:ilvl="0" w:tplc="2C0A0001">
+      <w:start w:val="1"/>
+      <w:numFmt w:val="bullet"/>
+      <w:lvlText w:val=""/>
+      <w:lvlJc w:val="left"/>
+      <w:pPr>
+        <w:ind w:left="720" w:hanging="360"/>
+      </w:pPr>
+      <w:rPr>
+        <w:rFonts w:ascii="Symbol" w:hAnsi="Symbol" w:hint="default"/>
+      </w:rPr>
+    </w:lvl>
+    <w:lvl w:ilvl="1" w:tplc="0C0A0003" w:tentative="1">
+      <w:start w:val="1"/>
+      <w:numFmt w:val="bullet"/>
+      <w:lvlText w:val="o"/>
+      <w:lvlJc w:val="left"/>
+      <w:pPr>
+        <w:ind w:left="1440" w:hanging="360"/>
+      </w:pPr>
+      <w:rPr>
+        <w:rFonts w:ascii="Courier New" w:hAnsi="Courier New" w:cs="Courier New" w:hint="default"/>
+      </w:rPr>
+    </w:lvl>
+    <w:lvl w:ilvl="2" w:tplc="0C0A0005" w:tentative="1">
+      <w:start w:val="1"/>
+      <w:numFmt w:val="bullet"/>
+      <w:lvlText w:val=""/>
+      <w:lvlJc w:val="left"/>
+      <w:pPr>
+        <w:ind w:left="2160" w:hanging="360"/>
+      </w:pPr>
+      <w:rPr>
+        <w:rFonts w:ascii="Wingdings" w:hAnsi="Wingdings" w:hint="default"/>
+      </w:rPr>
+    </w:lvl>
+    <w:lvl w:ilvl="3" w:tplc="0C0A0001" w:tentative="1">
+      <w:start w:val="1"/>
+      <w:numFmt w:val="bullet"/>
+      <w:lvlText w:val=""/>
+      <w:lvlJc w:val="left"/>
+      <w:pPr>
+        <w:ind w:left="2880" w:hanging="360"/>
+      </w:pPr>
+      <w:rPr>
+        <w:rFonts w:ascii="Symbol" w:hAnsi="Symbol" w:hint="default"/>
+      </w:rPr>
+    </w:lvl>
+    <w:lvl w:ilvl="4" w:tplc="0C0A0003" w:tentative="1">
+      <w:start w:val="1"/>
+      <w:numFmt w:val="bullet"/>
+      <w:lvlText w:val="o"/>
+      <w:lvlJc w:val="left"/>
+      <w:pPr>
+        <w:ind w:left="3600" w:hanging="360"/>
+      </w:pPr>
+      <w:rPr>
+        <w:rFonts w:ascii="Courier New" w:hAnsi="Courier New" w:cs="Courier New" w:hint="default"/>
+      </w:rPr>
+    </w:lvl>
+    <w:lvl w:ilvl="5" w:tplc="0C0A0005" w:tentative="1">
+      <w:start w:val="1"/>
+      <w:numFmt w:val="bullet"/>
+      <w:lvlText w:val=""/>
+      <w:lvlJc w:val="left"/>
+      <w:pPr>
+        <w:ind w:left="4320" w:hanging="360"/>
+      </w:pPr>
+      <w:rPr>
+        <w:rFonts w:ascii="Wingdings" w:hAnsi="Wingdings" w:hint="default"/>
+      </w:rPr>
+    </w:lvl>
+    <w:lvl w:ilvl="6" w:tplc="0C0A0001" w:tentative="1">
+      <w:start w:val="1"/>
+      <w:numFmt w:val="bullet"/>
+      <w:lvlText w:val=""/>
+      <w:lvlJc w:val="left"/>
+      <w:pPr>
+        <w:ind w:left="5040" w:hanging="360"/>
+      </w:pPr>
+      <w:rPr>
+        <w:rFonts w:ascii="Symbol" w:hAnsi="Symbol" w:hint="default"/>
+      </w:rPr>
+    </w:lvl>
+    <w:lvl w:ilvl="7" w:tplc="0C0A0003" w:tentative="1">
+      <w:start w:val="1"/>
+      <w:numFmt w:val="bullet"/>
+      <w:lvlText w:val="o"/>
+      <w:lvlJc w:val="left"/>
+      <w:pPr>
+        <w:ind w:left="5760" w:hanging="360"/>
+      </w:pPr>
+      <w:rPr>
+        <w:rFonts w:ascii="Courier New" w:hAnsi="Courier New" w:cs="Courier New" w:hint="default"/>
+      </w:rPr>
+    </w:lvl>
+    <w:lvl w:ilvl="8" w:tplc="0C0A0005" w:tentative="1">
+      <w:start w:val="1"/>
+      <w:numFmt w:val="bullet"/>
+      <w:lvlText w:val=""/>
+      <w:lvlJc w:val="left"/>
+      <w:pPr>
+        <w:ind w:left="6480" w:hanging="360"/>
+      </w:pPr>
+      <w:rPr>
+        <w:rFonts w:ascii="Wingdings" w:hAnsi="Wingdings" w:hint="default"/>
+      </w:rPr>
+    </w:lvl>
+  </w:abstractNum>
+  <w:abstractNum w:abstractNumId="6" w15:restartNumberingAfterBreak="0">
     <w:nsid w:val="672B304B"/>
     <w:multiLevelType w:val="hybridMultilevel"/>
     <w:tmpl w:val="1CFE901C"/>
@@ -2600,7 +3699,7 @@
       </w:rPr>
     </w:lvl>
   </w:abstractNum>
-  <w:abstractNum w:abstractNumId="6" w15:restartNumberingAfterBreak="0">
+  <w:abstractNum w:abstractNumId="7" w15:restartNumberingAfterBreak="0">
     <w:nsid w:val="6AED4BF2"/>
     <w:multiLevelType w:val="multilevel"/>
     <w:tmpl w:val="FB581292"/>
@@ -2738,9 +3837,12 @@
     <w:abstractNumId w:val="1"/>
   </w:num>
   <w:num w:numId="6">
+    <w:abstractNumId w:val="7"/>
+  </w:num>
+  <w:num w:numId="7">
     <w:abstractNumId w:val="6"/>
   </w:num>
-  <w:num w:numId="7">
+  <w:num w:numId="8">
     <w:abstractNumId w:val="5"/>
   </w:num>
 </w:numbering>
@@ -3185,6 +4287,41 @@
       <w:contextualSpacing/>
     </w:pPr>
   </w:style>
+  <w:style w:type="character" w:styleId="Hipervnculo">
+    <w:name w:val="Hyperlink"/>
+    <w:basedOn w:val="Fuentedeprrafopredeter"/>
+    <w:uiPriority w:val="99"/>
+    <w:unhideWhenUsed/>
+    <w:rsid w:val="00B1059D"/>
+    <w:rPr>
+      <w:color w:val="0563C1" w:themeColor="hyperlink"/>
+      <w:u w:val="single"/>
+    </w:rPr>
+  </w:style>
+  <w:style w:type="character" w:styleId="Mencinsinresolver">
+    <w:name w:val="Unresolved Mention"/>
+    <w:basedOn w:val="Fuentedeprrafopredeter"/>
+    <w:uiPriority w:val="99"/>
+    <w:semiHidden/>
+    <w:unhideWhenUsed/>
+    <w:rsid w:val="00B1059D"/>
+    <w:rPr>
+      <w:color w:val="605E5C"/>
+      <w:shd w:val="clear" w:color="auto" w:fill="E1DFDD"/>
+    </w:rPr>
+  </w:style>
+  <w:style w:type="character" w:styleId="Hipervnculovisitado">
+    <w:name w:val="FollowedHyperlink"/>
+    <w:basedOn w:val="Fuentedeprrafopredeter"/>
+    <w:uiPriority w:val="99"/>
+    <w:semiHidden/>
+    <w:unhideWhenUsed/>
+    <w:rsid w:val="00B1059D"/>
+    <w:rPr>
+      <w:color w:val="954F72" w:themeColor="followedHyperlink"/>
+      <w:u w:val="single"/>
+    </w:rPr>
+  </w:style>
 </w:styles>
 </file>
 

</xml_diff>